<commit_message>
Atualização arquivo Word e PDF
</commit_message>
<xml_diff>
--- a/Teste Excel - Navi - Gustavo Kagesawa.docx
+++ b/Teste Excel - Navi - Gustavo Kagesawa.docx
@@ -137,7 +137,21 @@
           <w:rFonts w:ascii="Kyrial Sans Pro Light" w:eastAsia="Kyrial Sans Pro Light" w:hAnsi="Kyrial Sans Pro Light" w:cs="Kyrial Sans Pro Light"/>
           <w:color w:val="262626"/>
         </w:rPr>
-        <w:t>Em 2019 obteve-se um valor vendas médio de R$119.011,29.</w:t>
+        <w:t>Em 2019 obteve-se um valor vendas médio de R$</w:t>
+      </w:r>
+      <w:r>
+        <w:rPr>
+          <w:rFonts w:ascii="Kyrial Sans Pro Light" w:eastAsia="Kyrial Sans Pro Light" w:hAnsi="Kyrial Sans Pro Light" w:cs="Kyrial Sans Pro Light"/>
+          <w:color w:val="262626"/>
+        </w:rPr>
+        <w:t xml:space="preserve"> </w:t>
+      </w:r>
+      <w:r>
+        <w:rPr>
+          <w:rFonts w:ascii="Kyrial Sans Pro Light" w:eastAsia="Kyrial Sans Pro Light" w:hAnsi="Kyrial Sans Pro Light" w:cs="Kyrial Sans Pro Light"/>
+          <w:color w:val="262626"/>
+        </w:rPr>
+        <w:t>119.011,29.</w:t>
       </w:r>
     </w:p>
     <w:p>
@@ -189,7 +203,21 @@
           <w:rFonts w:ascii="Kyrial Sans Pro Light" w:eastAsia="Kyrial Sans Pro Light" w:hAnsi="Kyrial Sans Pro Light" w:cs="Kyrial Sans Pro Light"/>
           <w:color w:val="262626"/>
         </w:rPr>
-        <w:t>O desvio padrão foi de R$35.879,60.</w:t>
+        <w:t>O desvio padrão foi de R$</w:t>
+      </w:r>
+      <w:r>
+        <w:rPr>
+          <w:rFonts w:ascii="Kyrial Sans Pro Light" w:eastAsia="Kyrial Sans Pro Light" w:hAnsi="Kyrial Sans Pro Light" w:cs="Kyrial Sans Pro Light"/>
+          <w:color w:val="262626"/>
+        </w:rPr>
+        <w:t xml:space="preserve"> </w:t>
+      </w:r>
+      <w:r>
+        <w:rPr>
+          <w:rFonts w:ascii="Kyrial Sans Pro Light" w:eastAsia="Kyrial Sans Pro Light" w:hAnsi="Kyrial Sans Pro Light" w:cs="Kyrial Sans Pro Light"/>
+          <w:color w:val="262626"/>
+        </w:rPr>
+        <w:t>35.879,60.</w:t>
       </w:r>
     </w:p>
     <w:p>
@@ -1131,7 +1159,21 @@
           <w:rFonts w:ascii="Kyrial Sans Pro Light" w:eastAsia="Kyrial Sans Pro Light" w:hAnsi="Kyrial Sans Pro Light" w:cs="Kyrial Sans Pro Light"/>
           <w:color w:val="262626"/>
         </w:rPr>
-        <w:t xml:space="preserve"> ()</w:t>
+        <w:t xml:space="preserve"> (</w:t>
+      </w:r>
+      <w:r>
+        <w:rPr>
+          <w:rFonts w:ascii="Kyrial Sans Pro Light" w:eastAsia="Kyrial Sans Pro Light" w:hAnsi="Kyrial Sans Pro Light" w:cs="Kyrial Sans Pro Light"/>
+          <w:color w:val="262626"/>
+        </w:rPr>
+        <w:t>R$ 529.789,00</w:t>
+      </w:r>
+      <w:r>
+        <w:rPr>
+          <w:rFonts w:ascii="Kyrial Sans Pro Light" w:eastAsia="Kyrial Sans Pro Light" w:hAnsi="Kyrial Sans Pro Light" w:cs="Kyrial Sans Pro Light"/>
+          <w:color w:val="262626"/>
+        </w:rPr>
+        <w:t>)</w:t>
       </w:r>
       <w:r>
         <w:rPr>
@@ -2045,7 +2087,23 @@
           <w:rFonts w:ascii="Kyrial Sans Pro Light" w:eastAsia="Kyrial Sans Pro Light" w:hAnsi="Kyrial Sans Pro Light" w:cs="Kyrial Sans Pro Light"/>
           <w:color w:val="262626"/>
         </w:rPr>
-        <w:t>Preencha a tabela abaixo com as respectivas vendas medias mensais do primeiro semestre de 2019 (de Janeiro a Julho)</w:t>
+        <w:t xml:space="preserve">Preencha a tabela abaixo com as respectivas vendas medias mensais do primeiro semestre de 2019 (de </w:t>
+      </w:r>
+      <w:proofErr w:type="gramStart"/>
+      <w:r>
+        <w:rPr>
+          <w:rFonts w:ascii="Kyrial Sans Pro Light" w:eastAsia="Kyrial Sans Pro Light" w:hAnsi="Kyrial Sans Pro Light" w:cs="Kyrial Sans Pro Light"/>
+          <w:color w:val="262626"/>
+        </w:rPr>
+        <w:t>Janeiro</w:t>
+      </w:r>
+      <w:proofErr w:type="gramEnd"/>
+      <w:r>
+        <w:rPr>
+          <w:rFonts w:ascii="Kyrial Sans Pro Light" w:eastAsia="Kyrial Sans Pro Light" w:hAnsi="Kyrial Sans Pro Light" w:cs="Kyrial Sans Pro Light"/>
+          <w:color w:val="262626"/>
+        </w:rPr>
+        <w:t xml:space="preserve"> a Julho)</w:t>
       </w:r>
     </w:p>
     <w:tbl>

</xml_diff>